<commit_message>
update modding help file
</commit_message>
<xml_diff>
--- a/GTA SA Mods/GTA SA car modding help.docx
+++ b/GTA SA Mods/GTA SA car modding help.docx
@@ -1,13 +1,16 @@
 
 <file path=word/document.xml><?xml version="1.0" encoding="utf-8"?>
-<w:document xmlns:mc="http://schemas.openxmlformats.org/markup-compatibility/2006" xmlns:o="urn:schemas-microsoft-com:office:office" xmlns:r="http://schemas.openxmlformats.org/officeDocument/2006/relationships" xmlns:m="http://schemas.openxmlformats.org/officeDocument/2006/math" xmlns:v="urn:schemas-microsoft-com:vml" xmlns:wp="http://schemas.openxmlformats.org/drawingml/2006/wordprocessingDrawing" xmlns:w10="urn:schemas-microsoft-com:office:word" xmlns:w="http://schemas.openxmlformats.org/wordprocessingml/2006/main" xmlns:wne="http://schemas.microsoft.com/office/word/2006/wordml" xmlns:sl="http://schemas.openxmlformats.org/schemaLibrary/2006/main" xmlns:a="http://schemas.openxmlformats.org/drawingml/2006/main" xmlns:pic="http://schemas.openxmlformats.org/drawingml/2006/picture" xmlns:c="http://schemas.openxmlformats.org/drawingml/2006/chart" xmlns:lc="http://schemas.openxmlformats.org/drawingml/2006/lockedCanvas" xmlns:dgm="http://schemas.openxmlformats.org/drawingml/2006/diagram" xmlns:wps="http://schemas.microsoft.com/office/word/2010/wordprocessingShape" xmlns:wpg="http://schemas.microsoft.com/office/word/2010/wordprocessingGroup" xmlns:w14="http://schemas.microsoft.com/office/word/2010/wordml" xmlns:w15="http://schemas.microsoft.com/office/word/2012/wordml">
+<w:document xmlns:mc="http://schemas.openxmlformats.org/markup-compatibility/2006" xmlns:o="urn:schemas-microsoft-com:office:office" xmlns:r="http://schemas.openxmlformats.org/officeDocument/2006/relationships" xmlns:m="http://schemas.openxmlformats.org/officeDocument/2006/math" xmlns:v="urn:schemas-microsoft-com:vml" xmlns:wp="http://schemas.openxmlformats.org/drawingml/2006/wordprocessingDrawing" xmlns:w10="urn:schemas-microsoft-com:office:word" xmlns:w="http://schemas.openxmlformats.org/wordprocessingml/2006/main" xmlns:wne="http://schemas.microsoft.com/office/word/2006/wordml" xmlns:sl="http://schemas.openxmlformats.org/schemaLibrary/2006/main" xmlns:a="http://schemas.openxmlformats.org/drawingml/2006/main" xmlns:pic="http://schemas.openxmlformats.org/drawingml/2006/picture" xmlns:c="http://schemas.openxmlformats.org/drawingml/2006/chart" xmlns:lc="http://schemas.openxmlformats.org/drawingml/2006/lockedCanvas" xmlns:dgm="http://schemas.openxmlformats.org/drawingml/2006/diagram" xmlns:wps="http://schemas.microsoft.com/office/word/2010/wordprocessingShape" xmlns:wpg="http://schemas.microsoft.com/office/word/2010/wordprocessingGroup" xmlns:w14="http://schemas.microsoft.com/office/word/2010/wordml" xmlns:w15="http://schemas.microsoft.com/office/word/2012/wordml" xmlns:w16="http://schemas.microsoft.com/office/word/2018/wordml" xmlns:w16cex="http://schemas.microsoft.com/office/word/2018/wordml/cex" xmlns:w16cid="http://schemas.microsoft.com/office/word/2016/wordml/cid" xmlns:cr="http://schemas.microsoft.com/office/comments/2020/reactions">
   <w:body>
     <w:p>
       <w:pPr>
-        <w:rPr/>
-      </w:pPr>
-      <w:r>
-        <w:rPr>
+        <w:rPr>
+          <w:rFonts w:ascii="Roboto" w:cs="Roboto" w:eastAsia="Roboto" w:hAnsi="Roboto"/>
+        </w:rPr>
+      </w:pPr>
+      <w:r>
+        <w:rPr>
+          <w:rFonts w:ascii="Roboto" w:cs="Roboto" w:eastAsia="Roboto" w:hAnsi="Roboto"/>
           <w:rtl w:val="0"/>
         </w:rPr>
         <w:t xml:space="preserve">carmods.dat: </w:t>
@@ -15,6 +18,7 @@
       <w:hyperlink r:id="rId6">
         <w:r>
           <w:rPr>
+            <w:rFonts w:ascii="Roboto" w:cs="Roboto" w:eastAsia="Roboto" w:hAnsi="Roboto"/>
             <w:color w:val="1155cc"/>
             <w:u w:val="single"/>
             <w:rtl w:val="0"/>
@@ -30,20 +34,13 @@
     </w:p>
     <w:p>
       <w:pPr>
-        <w:rPr/>
-      </w:pPr>
-      <w:r>
-        <w:rPr>
-          <w:rtl w:val="0"/>
-        </w:rPr>
-      </w:r>
-    </w:p>
-    <w:p>
-      <w:pPr>
-        <w:rPr/>
-      </w:pPr>
-      <w:r>
-        <w:rPr>
+        <w:rPr>
+          <w:rFonts w:ascii="Roboto" w:cs="Roboto" w:eastAsia="Roboto" w:hAnsi="Roboto"/>
+        </w:rPr>
+      </w:pPr>
+      <w:r>
+        <w:rPr>
+          <w:rFonts w:ascii="Roboto" w:cs="Roboto" w:eastAsia="Roboto" w:hAnsi="Roboto"/>
           <w:rtl w:val="0"/>
         </w:rPr>
         <w:t xml:space="preserve">carcols.dat: </w:t>
@@ -51,6 +48,7 @@
       <w:hyperlink r:id="rId7">
         <w:r>
           <w:rPr>
+            <w:rFonts w:ascii="Roboto" w:cs="Roboto" w:eastAsia="Roboto" w:hAnsi="Roboto"/>
             <w:color w:val="1155cc"/>
             <w:u w:val="single"/>
             <w:rtl w:val="0"/>
@@ -62,28 +60,617 @@
         <w:rPr>
           <w:rtl w:val="0"/>
         </w:rPr>
-        <w:t xml:space="preserve"> </w:t>
-      </w:r>
-    </w:p>
-    <w:p>
-      <w:pPr>
-        <w:rPr/>
-      </w:pPr>
-      <w:r>
-        <w:rPr>
-          <w:rtl w:val="0"/>
-        </w:rPr>
-      </w:r>
-    </w:p>
-    <w:p>
-      <w:pPr>
-        <w:rPr/>
-      </w:pPr>
-      <w:r>
-        <w:rPr>
-          <w:rtl w:val="0"/>
-        </w:rPr>
-        <w:t xml:space="preserve">Modding car identifiers: (when opening the .dff file in Blender and you use the ug_ values, the car is moddable)</w:t>
+      </w:r>
+    </w:p>
+    <w:p>
+      <w:pPr>
+        <w:rPr>
+          <w:rFonts w:ascii="Roboto" w:cs="Roboto" w:eastAsia="Roboto" w:hAnsi="Roboto"/>
+        </w:rPr>
+      </w:pPr>
+      <w:r>
+        <w:rPr>
+          <w:rFonts w:ascii="Roboto" w:cs="Roboto" w:eastAsia="Roboto" w:hAnsi="Roboto"/>
+          <w:rtl w:val="0"/>
+        </w:rPr>
+        <w:t xml:space="preserve">Free IDs for GTA SA: </w:t>
+      </w:r>
+      <w:hyperlink r:id="rId8">
+        <w:r>
+          <w:rPr>
+            <w:rFonts w:ascii="Roboto" w:cs="Roboto" w:eastAsia="Roboto" w:hAnsi="Roboto"/>
+            <w:color w:val="1155cc"/>
+            <w:u w:val="single"/>
+            <w:rtl w:val="0"/>
+          </w:rPr>
+          <w:t xml:space="preserve">https://gist.github.com/JuniorDjjr/a6096af530835a6411799ecf86126740</w:t>
+        </w:r>
+      </w:hyperlink>
+      <w:r>
+        <w:rPr>
+          <w:rtl w:val="0"/>
+        </w:rPr>
+      </w:r>
+    </w:p>
+    <w:p>
+      <w:pPr>
+        <w:rPr>
+          <w:rFonts w:ascii="Roboto" w:cs="Roboto" w:eastAsia="Roboto" w:hAnsi="Roboto"/>
+        </w:rPr>
+      </w:pPr>
+      <w:r>
+        <w:rPr>
+          <w:rtl w:val="0"/>
+        </w:rPr>
+      </w:r>
+    </w:p>
+    <w:p>
+      <w:pPr>
+        <w:pStyle w:val="Heading1"/>
+        <w:rPr>
+          <w:rFonts w:ascii="Roboto" w:cs="Roboto" w:eastAsia="Roboto" w:hAnsi="Roboto"/>
+        </w:rPr>
+      </w:pPr>
+      <w:bookmarkStart w:colFirst="0" w:colLast="0" w:name="_iwcno54cpoa9" w:id="0"/>
+      <w:bookmarkEnd w:id="0"/>
+      <w:r>
+        <w:rPr>
+          <w:rFonts w:ascii="Roboto" w:cs="Roboto" w:eastAsia="Roboto" w:hAnsi="Roboto"/>
+          <w:rtl w:val="0"/>
+        </w:rPr>
+        <w:t xml:space="preserve">Mod parts identifiers</w:t>
+      </w:r>
+    </w:p>
+    <w:p>
+      <w:pPr>
+        <w:numPr>
+          <w:ilvl w:val="0"/>
+          <w:numId w:val="7"/>
+        </w:numPr>
+        <w:ind w:left="720" w:hanging="360"/>
+        <w:rPr>
+          <w:rFonts w:ascii="Roboto" w:cs="Roboto" w:eastAsia="Roboto" w:hAnsi="Roboto"/>
+        </w:rPr>
+      </w:pPr>
+      <w:r>
+        <w:rPr>
+          <w:rFonts w:ascii="Roboto" w:cs="Roboto" w:eastAsia="Roboto" w:hAnsi="Roboto"/>
+          <w:rtl w:val="0"/>
+        </w:rPr>
+        <w:t xml:space="preserve">When opening the .dff file in Blender and you use the ug_ values, the car is moddable. Following is the name of the dummy parts that correspond to the tuning part</w:t>
+      </w:r>
+    </w:p>
+    <w:p>
+      <w:pPr>
+        <w:numPr>
+          <w:ilvl w:val="0"/>
+          <w:numId w:val="4"/>
+        </w:numPr>
+        <w:ind w:left="720" w:hanging="360"/>
+        <w:rPr>
+          <w:rFonts w:ascii="Roboto" w:cs="Roboto" w:eastAsia="Roboto" w:hAnsi="Roboto"/>
+        </w:rPr>
+      </w:pPr>
+      <w:r>
+        <w:rPr>
+          <w:rFonts w:ascii="Roboto" w:cs="Roboto" w:eastAsia="Roboto" w:hAnsi="Roboto"/>
+          <w:rtl w:val="0"/>
+        </w:rPr>
+        <w:t xml:space="preserve">ug_bonnet: Hood</w:t>
+      </w:r>
+    </w:p>
+    <w:p>
+      <w:pPr>
+        <w:numPr>
+          <w:ilvl w:val="0"/>
+          <w:numId w:val="4"/>
+        </w:numPr>
+        <w:ind w:left="720" w:hanging="360"/>
+        <w:rPr>
+          <w:rFonts w:ascii="Roboto" w:cs="Roboto" w:eastAsia="Roboto" w:hAnsi="Roboto"/>
+        </w:rPr>
+      </w:pPr>
+      <w:r>
+        <w:rPr>
+          <w:rFonts w:ascii="Roboto" w:cs="Roboto" w:eastAsia="Roboto" w:hAnsi="Roboto"/>
+          <w:rtl w:val="0"/>
+        </w:rPr>
+        <w:t xml:space="preserve">ug_lights: Lights</w:t>
+      </w:r>
+    </w:p>
+    <w:p>
+      <w:pPr>
+        <w:numPr>
+          <w:ilvl w:val="0"/>
+          <w:numId w:val="4"/>
+        </w:numPr>
+        <w:ind w:left="720" w:hanging="360"/>
+        <w:rPr>
+          <w:rFonts w:ascii="Roboto" w:cs="Roboto" w:eastAsia="Roboto" w:hAnsi="Roboto"/>
+        </w:rPr>
+      </w:pPr>
+      <w:r>
+        <w:rPr>
+          <w:rFonts w:ascii="Roboto" w:cs="Roboto" w:eastAsia="Roboto" w:hAnsi="Roboto"/>
+          <w:rtl w:val="0"/>
+        </w:rPr>
+        <w:t xml:space="preserve">ug_spoiler: Spoilers</w:t>
+      </w:r>
+    </w:p>
+    <w:p>
+      <w:pPr>
+        <w:numPr>
+          <w:ilvl w:val="0"/>
+          <w:numId w:val="4"/>
+        </w:numPr>
+        <w:ind w:left="720" w:hanging="360"/>
+        <w:rPr>
+          <w:rFonts w:ascii="Roboto" w:cs="Roboto" w:eastAsia="Roboto" w:hAnsi="Roboto"/>
+        </w:rPr>
+      </w:pPr>
+      <w:r>
+        <w:rPr>
+          <w:rFonts w:ascii="Roboto" w:cs="Roboto" w:eastAsia="Roboto" w:hAnsi="Roboto"/>
+          <w:rtl w:val="0"/>
+        </w:rPr>
+        <w:t xml:space="preserve">ug_bonnet_left and ug_bonnet_right: Vents</w:t>
+      </w:r>
+    </w:p>
+    <w:p>
+      <w:pPr>
+        <w:numPr>
+          <w:ilvl w:val="0"/>
+          <w:numId w:val="4"/>
+        </w:numPr>
+        <w:ind w:left="720" w:hanging="360"/>
+        <w:rPr>
+          <w:rFonts w:ascii="Roboto" w:cs="Roboto" w:eastAsia="Roboto" w:hAnsi="Roboto"/>
+        </w:rPr>
+      </w:pPr>
+      <w:r>
+        <w:rPr>
+          <w:rFonts w:ascii="Roboto" w:cs="Roboto" w:eastAsia="Roboto" w:hAnsi="Roboto"/>
+          <w:rtl w:val="0"/>
+        </w:rPr>
+        <w:t xml:space="preserve">ug_nitro: Nitrous</w:t>
+      </w:r>
+    </w:p>
+    <w:p>
+      <w:pPr>
+        <w:numPr>
+          <w:ilvl w:val="0"/>
+          <w:numId w:val="4"/>
+        </w:numPr>
+        <w:ind w:left="720" w:hanging="360"/>
+        <w:rPr>
+          <w:rFonts w:ascii="Roboto" w:cs="Roboto" w:eastAsia="Roboto" w:hAnsi="Roboto"/>
+        </w:rPr>
+      </w:pPr>
+      <w:r>
+        <w:rPr>
+          <w:rFonts w:ascii="Roboto" w:cs="Roboto" w:eastAsia="Roboto" w:hAnsi="Roboto"/>
+          <w:rtl w:val="0"/>
+        </w:rPr>
+        <w:t xml:space="preserve">ug_roof: Roofs</w:t>
+      </w:r>
+    </w:p>
+    <w:p>
+      <w:pPr>
+        <w:numPr>
+          <w:ilvl w:val="0"/>
+          <w:numId w:val="4"/>
+        </w:numPr>
+        <w:ind w:left="720" w:hanging="360"/>
+        <w:rPr>
+          <w:rFonts w:ascii="Roboto" w:cs="Roboto" w:eastAsia="Roboto" w:hAnsi="Roboto"/>
+        </w:rPr>
+      </w:pPr>
+      <w:r>
+        <w:rPr>
+          <w:rFonts w:ascii="Roboto" w:cs="Roboto" w:eastAsia="Roboto" w:hAnsi="Roboto"/>
+          <w:rtl w:val="0"/>
+        </w:rPr>
+        <w:t xml:space="preserve">ug_wing_left and ug_wing_right: Side Skirts</w:t>
+      </w:r>
+    </w:p>
+    <w:p>
+      <w:pPr>
+        <w:numPr>
+          <w:ilvl w:val="0"/>
+          <w:numId w:val="4"/>
+        </w:numPr>
+        <w:ind w:left="720" w:hanging="360"/>
+        <w:rPr>
+          <w:rFonts w:ascii="Roboto" w:cs="Roboto" w:eastAsia="Roboto" w:hAnsi="Roboto"/>
+        </w:rPr>
+      </w:pPr>
+      <w:r>
+        <w:rPr>
+          <w:rFonts w:ascii="Roboto" w:cs="Roboto" w:eastAsia="Roboto" w:hAnsi="Roboto"/>
+          <w:rtl w:val="0"/>
+        </w:rPr>
+        <w:t xml:space="preserve">exhaust: Exhausts </w:t>
+      </w:r>
+      <w:r>
+        <w:rPr>
+          <w:rFonts w:ascii="Roboto" w:cs="Roboto" w:eastAsia="Roboto" w:hAnsi="Roboto"/>
+          <w:i w:val="1"/>
+          <w:rtl w:val="0"/>
+        </w:rPr>
+        <w:t xml:space="preserve">(untested yet)</w:t>
+      </w:r>
+    </w:p>
+    <w:p>
+      <w:pPr>
+        <w:rPr>
+          <w:rFonts w:ascii="Roboto" w:cs="Roboto" w:eastAsia="Roboto" w:hAnsi="Roboto"/>
+        </w:rPr>
+      </w:pPr>
+      <w:r>
+        <w:rPr>
+          <w:rtl w:val="0"/>
+        </w:rPr>
+      </w:r>
+    </w:p>
+    <w:p>
+      <w:pPr>
+        <w:pStyle w:val="Heading1"/>
+        <w:rPr>
+          <w:rFonts w:ascii="Roboto" w:cs="Roboto" w:eastAsia="Roboto" w:hAnsi="Roboto"/>
+        </w:rPr>
+      </w:pPr>
+      <w:bookmarkStart w:colFirst="0" w:colLast="0" w:name="_65ulip5yth8d" w:id="1"/>
+      <w:bookmarkEnd w:id="1"/>
+      <w:r>
+        <w:rPr>
+          <w:rFonts w:ascii="Roboto" w:cs="Roboto" w:eastAsia="Roboto" w:hAnsi="Roboto"/>
+          <w:rtl w:val="0"/>
+        </w:rPr>
+        <w:t xml:space="preserve">How to add objects:</w:t>
+      </w:r>
+    </w:p>
+    <w:p>
+      <w:pPr>
+        <w:numPr>
+          <w:ilvl w:val="0"/>
+          <w:numId w:val="1"/>
+        </w:numPr>
+        <w:ind w:left="720" w:hanging="360"/>
+        <w:rPr>
+          <w:rFonts w:ascii="Roboto" w:cs="Roboto" w:eastAsia="Roboto" w:hAnsi="Roboto"/>
+        </w:rPr>
+      </w:pPr>
+      <w:r>
+        <w:rPr>
+          <w:rFonts w:ascii="Roboto" w:cs="Roboto" w:eastAsia="Roboto" w:hAnsi="Roboto"/>
+          <w:rtl w:val="0"/>
+        </w:rPr>
+        <w:t xml:space="preserve">For example, to add spoilers to a car mod, use the object name “ug_spoiler”. In Object Properties -&gt; Relations -&gt; Parent, choose “boot_dummy”.</w:t>
+      </w:r>
+    </w:p>
+    <w:p>
+      <w:pPr>
+        <w:rPr>
+          <w:rFonts w:ascii="Roboto" w:cs="Roboto" w:eastAsia="Roboto" w:hAnsi="Roboto"/>
+        </w:rPr>
+      </w:pPr>
+      <w:r>
+        <w:rPr>
+          <w:rtl w:val="0"/>
+        </w:rPr>
+      </w:r>
+    </w:p>
+    <w:p>
+      <w:pPr>
+        <w:rPr>
+          <w:rFonts w:ascii="Roboto" w:cs="Roboto" w:eastAsia="Roboto" w:hAnsi="Roboto"/>
+        </w:rPr>
+      </w:pPr>
+      <w:r>
+        <w:rPr>
+          <w:rFonts w:ascii="Roboto" w:cs="Roboto" w:eastAsia="Roboto" w:hAnsi="Roboto"/>
+          <w:rtl w:val="0"/>
+        </w:rPr>
+        <w:t xml:space="preserve">bonnet_dummy:</w:t>
+      </w:r>
+    </w:p>
+    <w:p>
+      <w:pPr>
+        <w:numPr>
+          <w:ilvl w:val="0"/>
+          <w:numId w:val="2"/>
+        </w:numPr>
+        <w:ind w:left="720" w:hanging="360"/>
+        <w:rPr>
+          <w:rFonts w:ascii="Roboto" w:cs="Roboto" w:eastAsia="Roboto" w:hAnsi="Roboto"/>
+        </w:rPr>
+      </w:pPr>
+      <w:r>
+        <w:rPr>
+          <w:rFonts w:ascii="Roboto" w:cs="Roboto" w:eastAsia="Roboto" w:hAnsi="Roboto"/>
+          <w:rtl w:val="0"/>
+        </w:rPr>
+        <w:t xml:space="preserve">ug_bonnet</w:t>
+      </w:r>
+    </w:p>
+    <w:p>
+      <w:pPr>
+        <w:numPr>
+          <w:ilvl w:val="0"/>
+          <w:numId w:val="2"/>
+        </w:numPr>
+        <w:ind w:left="720" w:hanging="360"/>
+        <w:rPr>
+          <w:rFonts w:ascii="Roboto" w:cs="Roboto" w:eastAsia="Roboto" w:hAnsi="Roboto"/>
+        </w:rPr>
+      </w:pPr>
+      <w:r>
+        <w:rPr>
+          <w:rFonts w:ascii="Roboto" w:cs="Roboto" w:eastAsia="Roboto" w:hAnsi="Roboto"/>
+          <w:rtl w:val="0"/>
+        </w:rPr>
+        <w:t xml:space="preserve">ug_bonnet_left </w:t>
+      </w:r>
+    </w:p>
+    <w:p>
+      <w:pPr>
+        <w:numPr>
+          <w:ilvl w:val="0"/>
+          <w:numId w:val="2"/>
+        </w:numPr>
+        <w:ind w:left="720" w:hanging="360"/>
+        <w:rPr>
+          <w:rFonts w:ascii="Roboto" w:cs="Roboto" w:eastAsia="Roboto" w:hAnsi="Roboto"/>
+        </w:rPr>
+      </w:pPr>
+      <w:r>
+        <w:rPr>
+          <w:rFonts w:ascii="Roboto" w:cs="Roboto" w:eastAsia="Roboto" w:hAnsi="Roboto"/>
+          <w:rtl w:val="0"/>
+        </w:rPr>
+        <w:t xml:space="preserve">ug_bonnet_right</w:t>
+      </w:r>
+    </w:p>
+    <w:p>
+      <w:pPr>
+        <w:ind w:left="0" w:firstLine="0"/>
+        <w:rPr>
+          <w:rFonts w:ascii="Roboto" w:cs="Roboto" w:eastAsia="Roboto" w:hAnsi="Roboto"/>
+        </w:rPr>
+      </w:pPr>
+      <w:r>
+        <w:rPr>
+          <w:rtl w:val="0"/>
+        </w:rPr>
+      </w:r>
+    </w:p>
+    <w:p>
+      <w:pPr>
+        <w:ind w:left="0" w:firstLine="0"/>
+        <w:rPr>
+          <w:rFonts w:ascii="Roboto" w:cs="Roboto" w:eastAsia="Roboto" w:hAnsi="Roboto"/>
+        </w:rPr>
+      </w:pPr>
+      <w:r>
+        <w:rPr>
+          <w:rFonts w:ascii="Roboto" w:cs="Roboto" w:eastAsia="Roboto" w:hAnsi="Roboto"/>
+          <w:rtl w:val="0"/>
+        </w:rPr>
+        <w:t xml:space="preserve">boot_dummy:</w:t>
+      </w:r>
+    </w:p>
+    <w:p>
+      <w:pPr>
+        <w:numPr>
+          <w:ilvl w:val="0"/>
+          <w:numId w:val="5"/>
+        </w:numPr>
+        <w:ind w:left="720" w:hanging="360"/>
+        <w:rPr>
+          <w:rFonts w:ascii="Roboto" w:cs="Roboto" w:eastAsia="Roboto" w:hAnsi="Roboto"/>
+        </w:rPr>
+      </w:pPr>
+      <w:r>
+        <w:rPr>
+          <w:rFonts w:ascii="Roboto" w:cs="Roboto" w:eastAsia="Roboto" w:hAnsi="Roboto"/>
+          <w:rtl w:val="0"/>
+        </w:rPr>
+        <w:t xml:space="preserve">ug_spoiler</w:t>
+      </w:r>
+    </w:p>
+    <w:p>
+      <w:pPr>
+        <w:rPr>
+          <w:rFonts w:ascii="Roboto" w:cs="Roboto" w:eastAsia="Roboto" w:hAnsi="Roboto"/>
+        </w:rPr>
+      </w:pPr>
+      <w:r>
+        <w:rPr>
+          <w:rtl w:val="0"/>
+        </w:rPr>
+      </w:r>
+    </w:p>
+    <w:p>
+      <w:pPr>
+        <w:rPr>
+          <w:rFonts w:ascii="Roboto" w:cs="Roboto" w:eastAsia="Roboto" w:hAnsi="Roboto"/>
+        </w:rPr>
+      </w:pPr>
+      <w:r>
+        <w:rPr>
+          <w:rFonts w:ascii="Roboto" w:cs="Roboto" w:eastAsia="Roboto" w:hAnsi="Roboto"/>
+          <w:rtl w:val="0"/>
+        </w:rPr>
+        <w:t xml:space="preserve">chassis_dummy:</w:t>
+      </w:r>
+    </w:p>
+    <w:p>
+      <w:pPr>
+        <w:numPr>
+          <w:ilvl w:val="0"/>
+          <w:numId w:val="6"/>
+        </w:numPr>
+        <w:ind w:left="720" w:hanging="360"/>
+        <w:rPr>
+          <w:rFonts w:ascii="Roboto" w:cs="Roboto" w:eastAsia="Roboto" w:hAnsi="Roboto"/>
+        </w:rPr>
+      </w:pPr>
+      <w:r>
+        <w:rPr>
+          <w:rFonts w:ascii="Roboto" w:cs="Roboto" w:eastAsia="Roboto" w:hAnsi="Roboto"/>
+          <w:rtl w:val="0"/>
+        </w:rPr>
+        <w:t xml:space="preserve">ug_lights</w:t>
+      </w:r>
+    </w:p>
+    <w:p>
+      <w:pPr>
+        <w:numPr>
+          <w:ilvl w:val="0"/>
+          <w:numId w:val="6"/>
+        </w:numPr>
+        <w:ind w:left="720" w:hanging="360"/>
+        <w:rPr>
+          <w:rFonts w:ascii="Roboto" w:cs="Roboto" w:eastAsia="Roboto" w:hAnsi="Roboto"/>
+        </w:rPr>
+      </w:pPr>
+      <w:r>
+        <w:rPr>
+          <w:rFonts w:ascii="Roboto" w:cs="Roboto" w:eastAsia="Roboto" w:hAnsi="Roboto"/>
+          <w:rtl w:val="0"/>
+        </w:rPr>
+        <w:t xml:space="preserve">ug_nitro</w:t>
+      </w:r>
+    </w:p>
+    <w:p>
+      <w:pPr>
+        <w:numPr>
+          <w:ilvl w:val="0"/>
+          <w:numId w:val="6"/>
+        </w:numPr>
+        <w:ind w:left="720" w:hanging="360"/>
+        <w:rPr>
+          <w:rFonts w:ascii="Roboto" w:cs="Roboto" w:eastAsia="Roboto" w:hAnsi="Roboto"/>
+        </w:rPr>
+      </w:pPr>
+      <w:r>
+        <w:rPr>
+          <w:rFonts w:ascii="Roboto" w:cs="Roboto" w:eastAsia="Roboto" w:hAnsi="Roboto"/>
+          <w:rtl w:val="0"/>
+        </w:rPr>
+        <w:t xml:space="preserve">ug_roof</w:t>
+      </w:r>
+    </w:p>
+    <w:p>
+      <w:pPr>
+        <w:numPr>
+          <w:ilvl w:val="0"/>
+          <w:numId w:val="6"/>
+        </w:numPr>
+        <w:ind w:left="720" w:hanging="360"/>
+        <w:rPr>
+          <w:rFonts w:ascii="Roboto" w:cs="Roboto" w:eastAsia="Roboto" w:hAnsi="Roboto"/>
+        </w:rPr>
+      </w:pPr>
+      <w:r>
+        <w:rPr>
+          <w:rFonts w:ascii="Roboto" w:cs="Roboto" w:eastAsia="Roboto" w:hAnsi="Roboto"/>
+          <w:rtl w:val="0"/>
+        </w:rPr>
+        <w:t xml:space="preserve">ug_wing_left</w:t>
+      </w:r>
+    </w:p>
+    <w:p>
+      <w:pPr>
+        <w:numPr>
+          <w:ilvl w:val="0"/>
+          <w:numId w:val="6"/>
+        </w:numPr>
+        <w:ind w:left="720" w:hanging="360"/>
+        <w:rPr>
+          <w:rFonts w:ascii="Roboto" w:cs="Roboto" w:eastAsia="Roboto" w:hAnsi="Roboto"/>
+        </w:rPr>
+      </w:pPr>
+      <w:r>
+        <w:rPr>
+          <w:rFonts w:ascii="Roboto" w:cs="Roboto" w:eastAsia="Roboto" w:hAnsi="Roboto"/>
+          <w:rtl w:val="0"/>
+        </w:rPr>
+        <w:t xml:space="preserve">ug_wing_right</w:t>
+      </w:r>
+    </w:p>
+    <w:p>
+      <w:pPr>
+        <w:rPr>
+          <w:rFonts w:ascii="Roboto" w:cs="Roboto" w:eastAsia="Roboto" w:hAnsi="Roboto"/>
+        </w:rPr>
+      </w:pPr>
+      <w:r>
+        <w:rPr>
+          <w:rtl w:val="0"/>
+        </w:rPr>
+      </w:r>
+    </w:p>
+    <w:p>
+      <w:pPr>
+        <w:rPr>
+          <w:rFonts w:ascii="Roboto" w:cs="Roboto" w:eastAsia="Roboto" w:hAnsi="Roboto"/>
+        </w:rPr>
+      </w:pPr>
+      <w:r>
+        <w:rPr>
+          <w:rFonts w:ascii="Roboto" w:cs="Roboto" w:eastAsia="Roboto" w:hAnsi="Roboto"/>
+          <w:rtl w:val="0"/>
+        </w:rPr>
+        <w:t xml:space="preserve">parent relation (whatever the parent of chassis_dummy is)</w:t>
+      </w:r>
+    </w:p>
+    <w:p>
+      <w:pPr>
+        <w:numPr>
+          <w:ilvl w:val="0"/>
+          <w:numId w:val="8"/>
+        </w:numPr>
+        <w:ind w:left="720" w:hanging="360"/>
+        <w:rPr>
+          <w:rFonts w:ascii="Roboto" w:cs="Roboto" w:eastAsia="Roboto" w:hAnsi="Roboto"/>
+        </w:rPr>
+      </w:pPr>
+      <w:r>
+        <w:rPr>
+          <w:rFonts w:ascii="Roboto" w:cs="Roboto" w:eastAsia="Roboto" w:hAnsi="Roboto"/>
+          <w:rtl w:val="0"/>
+        </w:rPr>
+        <w:t xml:space="preserve">exhaust</w:t>
+      </w:r>
+    </w:p>
+    <w:p>
+      <w:pPr>
+        <w:rPr>
+          <w:rFonts w:ascii="Roboto" w:cs="Roboto" w:eastAsia="Roboto" w:hAnsi="Roboto"/>
+        </w:rPr>
+      </w:pPr>
+      <w:r>
+        <w:rPr>
+          <w:rtl w:val="0"/>
+        </w:rPr>
+      </w:r>
+    </w:p>
+    <w:p>
+      <w:pPr>
+        <w:pStyle w:val="Heading1"/>
+        <w:rPr>
+          <w:rFonts w:ascii="Roboto" w:cs="Roboto" w:eastAsia="Roboto" w:hAnsi="Roboto"/>
+        </w:rPr>
+      </w:pPr>
+      <w:bookmarkStart w:colFirst="0" w:colLast="0" w:name="_anp8maoudnx5" w:id="2"/>
+      <w:bookmarkEnd w:id="2"/>
+      <w:r>
+        <w:rPr>
+          <w:rFonts w:ascii="Roboto" w:cs="Roboto" w:eastAsia="Roboto" w:hAnsi="Roboto"/>
+          <w:rtl w:val="0"/>
+        </w:rPr>
+        <w:t xml:space="preserve">What to do after adding the new cars:</w:t>
       </w:r>
     </w:p>
     <w:p>
@@ -99,9 +686,33 @@
       </w:pPr>
       <w:r>
         <w:rPr>
-          <w:rtl w:val="0"/>
-        </w:rPr>
-        <w:t xml:space="preserve">ug_bonnet: Hood</w:t>
+          <w:rFonts w:ascii="Roboto" w:cs="Roboto" w:eastAsia="Roboto" w:hAnsi="Roboto"/>
+          <w:rtl w:val="0"/>
+        </w:rPr>
+        <w:t xml:space="preserve">After adding new IDs, you must increase the limit in Fastman Limit Adjuster’s </w:t>
+      </w:r>
+      <w:r>
+        <w:rPr>
+          <w:rFonts w:ascii="Roboto" w:cs="Roboto" w:eastAsia="Roboto" w:hAnsi="Roboto"/>
+          <w:b w:val="1"/>
+          <w:rtl w:val="0"/>
+        </w:rPr>
+        <w:t xml:space="preserve">fastman92limitAdjuster_GTASA.ini file</w:t>
+      </w:r>
+      <w:r>
+        <w:rPr>
+          <w:rFonts w:ascii="Roboto" w:cs="Roboto" w:eastAsia="Roboto" w:hAnsi="Roboto"/>
+          <w:rtl w:val="0"/>
+        </w:rPr>
+        <w:t xml:space="preserve"> (you must always add + 1 from your last custom ID to prevent errors, eg. if your last custom ID ended with 3141, your config must be 3142): </w:t>
+      </w:r>
+      <w:r>
+        <w:rPr>
+          <w:rFonts w:ascii="Roboto" w:cs="Roboto" w:eastAsia="Roboto" w:hAnsi="Roboto"/>
+          <w:b w:val="1"/>
+          <w:rtl w:val="0"/>
+        </w:rPr>
+        <w:t xml:space="preserve">Count of killable model IDs = ?</w:t>
       </w:r>
     </w:p>
     <w:p>
@@ -117,9 +728,18 @@
       </w:pPr>
       <w:r>
         <w:rPr>
-          <w:rtl w:val="0"/>
-        </w:rPr>
-        <w:t xml:space="preserve">ug_lights: Lights</w:t>
+          <w:rFonts w:ascii="Roboto" w:cs="Roboto" w:eastAsia="Roboto" w:hAnsi="Roboto"/>
+          <w:b w:val="1"/>
+          <w:rtl w:val="0"/>
+        </w:rPr>
+        <w:t xml:space="preserve">carcols.dat</w:t>
+      </w:r>
+      <w:r>
+        <w:rPr>
+          <w:rFonts w:ascii="Roboto" w:cs="Roboto" w:eastAsia="Roboto" w:hAnsi="Roboto"/>
+          <w:rtl w:val="0"/>
+        </w:rPr>
+        <w:t xml:space="preserve"> - definition of colors (maximum of 7 colors only)</w:t>
       </w:r>
     </w:p>
     <w:p>
@@ -135,9 +755,18 @@
       </w:pPr>
       <w:r>
         <w:rPr>
-          <w:rtl w:val="0"/>
-        </w:rPr>
-        <w:t xml:space="preserve">ug_spoiler: Spoilers</w:t>
+          <w:rFonts w:ascii="Roboto" w:cs="Roboto" w:eastAsia="Roboto" w:hAnsi="Roboto"/>
+          <w:b w:val="1"/>
+          <w:rtl w:val="0"/>
+        </w:rPr>
+        <w:t xml:space="preserve">cargrp.dat</w:t>
+      </w:r>
+      <w:r>
+        <w:rPr>
+          <w:rFonts w:ascii="Roboto" w:cs="Roboto" w:eastAsia="Roboto" w:hAnsi="Roboto"/>
+          <w:rtl w:val="0"/>
+        </w:rPr>
+        <w:t xml:space="preserve"> - defines where the car should appear in traffic</w:t>
       </w:r>
     </w:p>
     <w:p>
@@ -153,9 +782,36 @@
       </w:pPr>
       <w:r>
         <w:rPr>
-          <w:rtl w:val="0"/>
-        </w:rPr>
-        <w:t xml:space="preserve">ug_bonnet_left and ug_bonnet_right: Vents</w:t>
+          <w:rFonts w:ascii="Roboto" w:cs="Roboto" w:eastAsia="Roboto" w:hAnsi="Roboto"/>
+          <w:b w:val="1"/>
+          <w:rtl w:val="0"/>
+        </w:rPr>
+        <w:t xml:space="preserve">carmods.dat</w:t>
+      </w:r>
+      <w:r>
+        <w:rPr>
+          <w:rFonts w:ascii="Roboto" w:cs="Roboto" w:eastAsia="Roboto" w:hAnsi="Roboto"/>
+          <w:rtl w:val="0"/>
+        </w:rPr>
+        <w:t xml:space="preserve"> - parts that can be applied to this car (WARNING: do not just apply any tunable parts here, this must be checked in Blender for correct dummy parts. Refer to </w:t>
+      </w:r>
+      <w:hyperlink w:anchor="_iwcno54cpoa9">
+        <w:r>
+          <w:rPr>
+            <w:rFonts w:ascii="Roboto" w:cs="Roboto" w:eastAsia="Roboto" w:hAnsi="Roboto"/>
+            <w:color w:val="1155cc"/>
+            <w:u w:val="single"/>
+            <w:rtl w:val="0"/>
+          </w:rPr>
+          <w:t xml:space="preserve">Mod parts identifier</w:t>
+        </w:r>
+      </w:hyperlink>
+      <w:r>
+        <w:rPr>
+          <w:rFonts w:ascii="Roboto" w:cs="Roboto" w:eastAsia="Roboto" w:hAnsi="Roboto"/>
+          <w:rtl w:val="0"/>
+        </w:rPr>
+        <w:t xml:space="preserve">)</w:t>
       </w:r>
     </w:p>
     <w:p>
@@ -171,9 +827,18 @@
       </w:pPr>
       <w:r>
         <w:rPr>
-          <w:rtl w:val="0"/>
-        </w:rPr>
-        <w:t xml:space="preserve">ug_nitro: Nitrous</w:t>
+          <w:rFonts w:ascii="Roboto" w:cs="Roboto" w:eastAsia="Roboto" w:hAnsi="Roboto"/>
+          <w:b w:val="1"/>
+          <w:rtl w:val="0"/>
+        </w:rPr>
+        <w:t xml:space="preserve">handling.cfg</w:t>
+      </w:r>
+      <w:r>
+        <w:rPr>
+          <w:rFonts w:ascii="Roboto" w:cs="Roboto" w:eastAsia="Roboto" w:hAnsi="Roboto"/>
+          <w:rtl w:val="0"/>
+        </w:rPr>
+        <w:t xml:space="preserve"> - controls handling</w:t>
       </w:r>
     </w:p>
     <w:p>
@@ -189,9 +854,18 @@
       </w:pPr>
       <w:r>
         <w:rPr>
-          <w:rtl w:val="0"/>
-        </w:rPr>
-        <w:t xml:space="preserve">ug_roof: Roofs</w:t>
+          <w:rFonts w:ascii="Roboto" w:cs="Roboto" w:eastAsia="Roboto" w:hAnsi="Roboto"/>
+          <w:b w:val="1"/>
+          <w:rtl w:val="0"/>
+        </w:rPr>
+        <w:t xml:space="preserve">vehicles.ide</w:t>
+      </w:r>
+      <w:r>
+        <w:rPr>
+          <w:rFonts w:ascii="Roboto" w:cs="Roboto" w:eastAsia="Roboto" w:hAnsi="Roboto"/>
+          <w:rtl w:val="0"/>
+        </w:rPr>
+        <w:t xml:space="preserve"> - definition of car</w:t>
       </w:r>
     </w:p>
     <w:p>
@@ -207,16 +881,54 @@
       </w:pPr>
       <w:r>
         <w:rPr>
-          <w:rtl w:val="0"/>
-        </w:rPr>
-        <w:t xml:space="preserve">ug_wing_left and ug_wing_right: Side Skirts</w:t>
+          <w:rFonts w:ascii="Roboto" w:cs="Roboto" w:eastAsia="Roboto" w:hAnsi="Roboto"/>
+          <w:b w:val="1"/>
+          <w:rtl w:val="0"/>
+        </w:rPr>
+        <w:t xml:space="preserve">gtasa_vehicleAudioSettings.cfg</w:t>
+      </w:r>
+      <w:r>
+        <w:rPr>
+          <w:rFonts w:ascii="Roboto" w:cs="Roboto" w:eastAsia="Roboto" w:hAnsi="Roboto"/>
+          <w:rtl w:val="0"/>
+        </w:rPr>
+        <w:t xml:space="preserve"> - controls the sounds of the car engine/acceleration/deceleration etc. (BEST TO JUST COPY PASTE A LINE FROM AN EXISTING CAR)</w:t>
+      </w:r>
+    </w:p>
+    <w:p>
+      <w:pPr>
+        <w:rPr>
+          <w:rFonts w:ascii="Roboto" w:cs="Roboto" w:eastAsia="Roboto" w:hAnsi="Roboto"/>
+        </w:rPr>
+      </w:pPr>
+      <w:r>
+        <w:rPr>
+          <w:rtl w:val="0"/>
+        </w:rPr>
+      </w:r>
+    </w:p>
+    <w:p>
+      <w:pPr>
+        <w:pStyle w:val="Heading1"/>
+        <w:rPr>
+          <w:rFonts w:ascii="Roboto" w:cs="Roboto" w:eastAsia="Roboto" w:hAnsi="Roboto"/>
+        </w:rPr>
+      </w:pPr>
+      <w:bookmarkStart w:colFirst="0" w:colLast="0" w:name="_wrm7aw13mxn4" w:id="3"/>
+      <w:bookmarkEnd w:id="3"/>
+      <w:r>
+        <w:rPr>
+          <w:rFonts w:ascii="Roboto" w:cs="Roboto" w:eastAsia="Roboto" w:hAnsi="Roboto"/>
+          <w:rtl w:val="0"/>
+        </w:rPr>
+        <w:t xml:space="preserve">Sample *.txt file</w:t>
       </w:r>
     </w:p>
     <w:p>
       <w:pPr>
         <w:numPr>
           <w:ilvl w:val="0"/>
-          <w:numId w:val="3"/>
+          <w:numId w:val="9"/>
         </w:numPr>
         <w:ind w:left="720" w:hanging="360"/>
         <w:rPr>
@@ -225,325 +937,255 @@
       </w:pPr>
       <w:r>
         <w:rPr>
-          <w:rtl w:val="0"/>
-        </w:rPr>
-        <w:t xml:space="preserve">exhaust: Exhausts (untested yet)</w:t>
-      </w:r>
-    </w:p>
-    <w:p>
-      <w:pPr>
-        <w:rPr/>
-      </w:pPr>
-      <w:r>
-        <w:rPr>
-          <w:rtl w:val="0"/>
-        </w:rPr>
-      </w:r>
-    </w:p>
-    <w:p>
-      <w:pPr>
-        <w:rPr/>
-      </w:pPr>
-      <w:r>
-        <w:rPr>
-          <w:rtl w:val="0"/>
-        </w:rPr>
-      </w:r>
-    </w:p>
-    <w:p>
-      <w:pPr>
-        <w:rPr/>
-      </w:pPr>
-      <w:r>
-        <w:rPr>
-          <w:rtl w:val="0"/>
-        </w:rPr>
-        <w:t xml:space="preserve">ADDING OBJECTS:</w:t>
-      </w:r>
-    </w:p>
-    <w:p>
-      <w:pPr>
-        <w:numPr>
-          <w:ilvl w:val="0"/>
-          <w:numId w:val="1"/>
-        </w:numPr>
-        <w:ind w:left="720" w:hanging="360"/>
-        <w:rPr>
-          <w:u w:val="none"/>
-        </w:rPr>
-      </w:pPr>
-      <w:r>
-        <w:rPr>
-          <w:rtl w:val="0"/>
-        </w:rPr>
-        <w:t xml:space="preserve">For example, to add a spoiler to a car mod, use the object name “ug_spoiler”. In Object Properties -&gt; Relations -&gt; Parent, choose “boot_dummy”</w:t>
-      </w:r>
-    </w:p>
-    <w:p>
-      <w:pPr>
-        <w:rPr/>
-      </w:pPr>
-      <w:r>
-        <w:rPr>
-          <w:rtl w:val="0"/>
-        </w:rPr>
-      </w:r>
-    </w:p>
-    <w:p>
-      <w:pPr>
-        <w:rPr/>
-      </w:pPr>
-      <w:r>
-        <w:rPr>
-          <w:rtl w:val="0"/>
-        </w:rPr>
-        <w:t xml:space="preserve">bonnet_dummy:</w:t>
-      </w:r>
-    </w:p>
-    <w:p>
-      <w:pPr>
-        <w:numPr>
-          <w:ilvl w:val="0"/>
-          <w:numId w:val="2"/>
-        </w:numPr>
-        <w:ind w:left="720" w:hanging="360"/>
-        <w:rPr>
-          <w:u w:val="none"/>
-        </w:rPr>
-      </w:pPr>
-      <w:r>
-        <w:rPr>
-          <w:rtl w:val="0"/>
-        </w:rPr>
-        <w:t xml:space="preserve">ug_bonnet</w:t>
-      </w:r>
-    </w:p>
-    <w:p>
-      <w:pPr>
-        <w:numPr>
-          <w:ilvl w:val="0"/>
-          <w:numId w:val="2"/>
-        </w:numPr>
-        <w:ind w:left="720" w:hanging="360"/>
-        <w:rPr>
-          <w:u w:val="none"/>
-        </w:rPr>
-      </w:pPr>
-      <w:r>
-        <w:rPr>
-          <w:rtl w:val="0"/>
-        </w:rPr>
-        <w:t xml:space="preserve">ug_bonnet_left </w:t>
-      </w:r>
-    </w:p>
-    <w:p>
-      <w:pPr>
-        <w:numPr>
-          <w:ilvl w:val="0"/>
-          <w:numId w:val="2"/>
-        </w:numPr>
-        <w:ind w:left="720" w:hanging="360"/>
-        <w:rPr>
-          <w:u w:val="none"/>
-        </w:rPr>
-      </w:pPr>
-      <w:r>
-        <w:rPr>
-          <w:rtl w:val="0"/>
-        </w:rPr>
-        <w:t xml:space="preserve">ug_bonnet_right</w:t>
+          <w:rFonts w:ascii="Roboto" w:cs="Roboto" w:eastAsia="Roboto" w:hAnsi="Roboto"/>
+          <w:rtl w:val="0"/>
+        </w:rPr>
+        <w:t xml:space="preserve">For example, if your custom car is named sabregt, name the file as </w:t>
+      </w:r>
+      <w:r>
+        <w:rPr>
+          <w:rFonts w:ascii="Roboto" w:cs="Roboto" w:eastAsia="Roboto" w:hAnsi="Roboto"/>
+          <w:b w:val="1"/>
+          <w:rtl w:val="0"/>
+        </w:rPr>
+        <w:t xml:space="preserve">sabregt.txt</w:t>
+      </w:r>
+      <w:r>
+        <w:rPr>
+          <w:rFonts w:ascii="Roboto" w:cs="Roboto" w:eastAsia="Roboto" w:hAnsi="Roboto"/>
+          <w:rtl w:val="0"/>
+        </w:rPr>
+        <w:t xml:space="preserve">:</w:t>
       </w:r>
     </w:p>
     <w:p>
       <w:pPr>
         <w:ind w:left="0" w:firstLine="0"/>
-        <w:rPr/>
-      </w:pPr>
-      <w:r>
-        <w:rPr>
-          <w:rtl w:val="0"/>
-        </w:rPr>
-      </w:r>
-    </w:p>
-    <w:p>
-      <w:pPr>
-        <w:ind w:left="0" w:firstLine="0"/>
-        <w:rPr/>
-      </w:pPr>
-      <w:r>
-        <w:rPr>
-          <w:rtl w:val="0"/>
-        </w:rPr>
-        <w:t xml:space="preserve">boot_dummy:</w:t>
-      </w:r>
-    </w:p>
-    <w:p>
-      <w:pPr>
-        <w:numPr>
-          <w:ilvl w:val="0"/>
-          <w:numId w:val="4"/>
-        </w:numPr>
-        <w:ind w:left="720" w:hanging="360"/>
-        <w:rPr>
-          <w:u w:val="none"/>
-        </w:rPr>
-      </w:pPr>
-      <w:r>
-        <w:rPr>
-          <w:rtl w:val="0"/>
-        </w:rPr>
-        <w:t xml:space="preserve">ug_spoiler</w:t>
-      </w:r>
-    </w:p>
-    <w:p>
-      <w:pPr>
-        <w:rPr/>
-      </w:pPr>
-      <w:r>
-        <w:rPr>
-          <w:rtl w:val="0"/>
-        </w:rPr>
-      </w:r>
-    </w:p>
-    <w:p>
-      <w:pPr>
-        <w:rPr/>
-      </w:pPr>
-      <w:r>
-        <w:rPr>
-          <w:rtl w:val="0"/>
-        </w:rPr>
-        <w:t xml:space="preserve">chassis_dummy:</w:t>
-      </w:r>
-    </w:p>
-    <w:p>
-      <w:pPr>
-        <w:numPr>
-          <w:ilvl w:val="0"/>
-          <w:numId w:val="5"/>
-        </w:numPr>
-        <w:ind w:left="720" w:hanging="360"/>
-        <w:rPr>
-          <w:u w:val="none"/>
-        </w:rPr>
-      </w:pPr>
-      <w:r>
-        <w:rPr>
-          <w:rtl w:val="0"/>
-        </w:rPr>
-        <w:t xml:space="preserve">ug_lights</w:t>
-      </w:r>
-    </w:p>
-    <w:p>
-      <w:pPr>
-        <w:numPr>
-          <w:ilvl w:val="0"/>
-          <w:numId w:val="5"/>
-        </w:numPr>
-        <w:ind w:left="720" w:hanging="360"/>
-        <w:rPr>
-          <w:u w:val="none"/>
-        </w:rPr>
-      </w:pPr>
-      <w:r>
-        <w:rPr>
-          <w:rtl w:val="0"/>
-        </w:rPr>
-        <w:t xml:space="preserve">ug_nitro</w:t>
-      </w:r>
-    </w:p>
-    <w:p>
-      <w:pPr>
-        <w:numPr>
-          <w:ilvl w:val="0"/>
-          <w:numId w:val="5"/>
-        </w:numPr>
-        <w:ind w:left="720" w:hanging="360"/>
-        <w:rPr>
-          <w:u w:val="none"/>
-        </w:rPr>
-      </w:pPr>
-      <w:r>
-        <w:rPr>
-          <w:rtl w:val="0"/>
-        </w:rPr>
-        <w:t xml:space="preserve">ug_roof</w:t>
-      </w:r>
-    </w:p>
-    <w:p>
-      <w:pPr>
-        <w:numPr>
-          <w:ilvl w:val="0"/>
-          <w:numId w:val="5"/>
-        </w:numPr>
-        <w:ind w:left="720" w:hanging="360"/>
-        <w:rPr>
-          <w:u w:val="none"/>
-        </w:rPr>
-      </w:pPr>
-      <w:r>
-        <w:rPr>
-          <w:rtl w:val="0"/>
-        </w:rPr>
-        <w:t xml:space="preserve">ug_wing_left</w:t>
-      </w:r>
-    </w:p>
-    <w:p>
-      <w:pPr>
-        <w:numPr>
-          <w:ilvl w:val="0"/>
-          <w:numId w:val="5"/>
-        </w:numPr>
-        <w:ind w:left="720" w:hanging="360"/>
-        <w:rPr>
-          <w:u w:val="none"/>
-        </w:rPr>
-      </w:pPr>
-      <w:r>
-        <w:rPr>
-          <w:rtl w:val="0"/>
-        </w:rPr>
-        <w:t xml:space="preserve">ug_wing_right</w:t>
-      </w:r>
-    </w:p>
-    <w:p>
-      <w:pPr>
-        <w:rPr/>
-      </w:pPr>
-      <w:r>
-        <w:rPr>
-          <w:rtl w:val="0"/>
-        </w:rPr>
-      </w:r>
-    </w:p>
-    <w:p>
-      <w:pPr>
-        <w:rPr/>
-      </w:pPr>
-      <w:r>
-        <w:rPr>
-          <w:rtl w:val="0"/>
-        </w:rPr>
-        <w:t xml:space="preserve">parent relation (whatever the parent of chassis_dummy is)</w:t>
-      </w:r>
-    </w:p>
-    <w:p>
-      <w:pPr>
-        <w:numPr>
-          <w:ilvl w:val="0"/>
-          <w:numId w:val="6"/>
-        </w:numPr>
-        <w:ind w:left="720" w:hanging="360"/>
-        <w:rPr>
-          <w:u w:val="none"/>
-        </w:rPr>
-      </w:pPr>
-      <w:r>
-        <w:rPr>
-          <w:rtl w:val="0"/>
-        </w:rPr>
-        <w:t xml:space="preserve">exhaust</w:t>
-      </w:r>
+        <w:rPr>
+          <w:rFonts w:ascii="Roboto" w:cs="Roboto" w:eastAsia="Roboto" w:hAnsi="Roboto"/>
+        </w:rPr>
+      </w:pPr>
+      <w:r>
+        <w:rPr>
+          <w:rtl w:val="0"/>
+        </w:rPr>
+      </w:r>
+    </w:p>
+    <w:p>
+      <w:pPr>
+        <w:rPr>
+          <w:rFonts w:ascii="Roboto" w:cs="Roboto" w:eastAsia="Roboto" w:hAnsi="Roboto"/>
+        </w:rPr>
+      </w:pPr>
+      <w:r>
+        <w:rPr>
+          <w:rFonts w:ascii="Roboto" w:cs="Roboto" w:eastAsia="Roboto" w:hAnsi="Roboto"/>
+          <w:rtl w:val="0"/>
+        </w:rPr>
+        <w:t xml:space="preserve">#carcols.dat</w:t>
+      </w:r>
+    </w:p>
+    <w:p>
+      <w:pPr>
+        <w:rPr>
+          <w:rFonts w:ascii="Roboto" w:cs="Roboto" w:eastAsia="Roboto" w:hAnsi="Roboto"/>
+        </w:rPr>
+      </w:pPr>
+      <w:r>
+        <w:rPr>
+          <w:rFonts w:ascii="Roboto" w:cs="Roboto" w:eastAsia="Roboto" w:hAnsi="Roboto"/>
+          <w:rtl w:val="0"/>
+        </w:rPr>
+        <w:t xml:space="preserve">sabregt, 0,0, 0,8, 36,0, 25,25, 121,121, 79,8, 6,0, 123,73</w:t>
+      </w:r>
+    </w:p>
+    <w:p>
+      <w:pPr>
+        <w:rPr>
+          <w:rFonts w:ascii="Roboto" w:cs="Roboto" w:eastAsia="Roboto" w:hAnsi="Roboto"/>
+        </w:rPr>
+      </w:pPr>
+      <w:r>
+        <w:rPr>
+          <w:rtl w:val="0"/>
+        </w:rPr>
+      </w:r>
+    </w:p>
+    <w:p>
+      <w:pPr>
+        <w:rPr>
+          <w:rFonts w:ascii="Roboto" w:cs="Roboto" w:eastAsia="Roboto" w:hAnsi="Roboto"/>
+        </w:rPr>
+      </w:pPr>
+      <w:r>
+        <w:rPr>
+          <w:rFonts w:ascii="Roboto" w:cs="Roboto" w:eastAsia="Roboto" w:hAnsi="Roboto"/>
+          <w:rtl w:val="0"/>
+        </w:rPr>
+        <w:t xml:space="preserve">#carmods.dat</w:t>
+      </w:r>
+    </w:p>
+    <w:p>
+      <w:pPr>
+        <w:rPr>
+          <w:rFonts w:ascii="Roboto" w:cs="Roboto" w:eastAsia="Roboto" w:hAnsi="Roboto"/>
+        </w:rPr>
+      </w:pPr>
+      <w:r>
+        <w:rPr>
+          <w:rFonts w:ascii="Roboto" w:cs="Roboto" w:eastAsia="Roboto" w:hAnsi="Roboto"/>
+          <w:rtl w:val="0"/>
+        </w:rPr>
+        <w:t xml:space="preserve">sabregt, nto_b_l, nto_b_s, nto_b_tw, rf_b_sc_r, spl_b_bab_m, spl_b_bbb_m, spl_b_mab_m, spl_b_bar_m, spl_b_bar_m, spl_b_bbr_l, spl_b_bbr_m, spl_b_mar_m</w:t>
+      </w:r>
+    </w:p>
+    <w:p>
+      <w:pPr>
+        <w:rPr>
+          <w:rFonts w:ascii="Roboto" w:cs="Roboto" w:eastAsia="Roboto" w:hAnsi="Roboto"/>
+        </w:rPr>
+      </w:pPr>
+      <w:r>
+        <w:rPr>
+          <w:rtl w:val="0"/>
+        </w:rPr>
+      </w:r>
+    </w:p>
+    <w:p>
+      <w:pPr>
+        <w:rPr>
+          <w:rFonts w:ascii="Roboto" w:cs="Roboto" w:eastAsia="Roboto" w:hAnsi="Roboto"/>
+        </w:rPr>
+      </w:pPr>
+      <w:r>
+        <w:rPr>
+          <w:rFonts w:ascii="Roboto" w:cs="Roboto" w:eastAsia="Roboto" w:hAnsi="Roboto"/>
+          <w:rtl w:val="0"/>
+        </w:rPr>
+        <w:t xml:space="preserve">#handling.cfg</w:t>
+      </w:r>
+    </w:p>
+    <w:p>
+      <w:pPr>
+        <w:rPr>
+          <w:rFonts w:ascii="Roboto" w:cs="Roboto" w:eastAsia="Roboto" w:hAnsi="Roboto"/>
+        </w:rPr>
+      </w:pPr>
+      <w:r>
+        <w:rPr>
+          <w:rFonts w:ascii="Roboto" w:cs="Roboto" w:eastAsia="Roboto" w:hAnsi="Roboto"/>
+          <w:rtl w:val="0"/>
+        </w:rPr>
+        <w:t xml:space="preserve">SABREGT        1400.0    2200.0   2.2    0.0 0.1 -0.2  75  0.70 0.9  0.5  </w:t>
+        <w:tab/>
+        <w:t xml:space="preserve">5 200.0 30.0 10.0 4 P </w:t>
+        <w:tab/>
+        <w:t xml:space="preserve">11.0  0.45 0 30.0  </w:t>
+        <w:tab/>
+        <w:t xml:space="preserve">1.4  0.14  3.0   0.28 -0.15 0.5  0.3</w:t>
+        <w:tab/>
+        <w:tab/>
+        <w:t xml:space="preserve">0.25 0.60 35000 </w:t>
+        <w:tab/>
+        <w:t xml:space="preserve">40000800</w:t>
+        <w:tab/>
+        <w:t xml:space="preserve">0</w:t>
+        <w:tab/>
+        <w:tab/>
+        <w:tab/>
+        <w:t xml:space="preserve">1  1</w:t>
+        <w:tab/>
+        <w:t xml:space="preserve">19</w:t>
+      </w:r>
+    </w:p>
+    <w:p>
+      <w:pPr>
+        <w:rPr>
+          <w:rFonts w:ascii="Roboto" w:cs="Roboto" w:eastAsia="Roboto" w:hAnsi="Roboto"/>
+        </w:rPr>
+      </w:pPr>
+      <w:r>
+        <w:rPr>
+          <w:rtl w:val="0"/>
+        </w:rPr>
+      </w:r>
+    </w:p>
+    <w:p>
+      <w:pPr>
+        <w:rPr>
+          <w:rFonts w:ascii="Roboto" w:cs="Roboto" w:eastAsia="Roboto" w:hAnsi="Roboto"/>
+        </w:rPr>
+      </w:pPr>
+      <w:r>
+        <w:rPr>
+          <w:rFonts w:ascii="Roboto" w:cs="Roboto" w:eastAsia="Roboto" w:hAnsi="Roboto"/>
+          <w:rtl w:val="0"/>
+        </w:rPr>
+        <w:t xml:space="preserve">#vehicles.ide</w:t>
+      </w:r>
+    </w:p>
+    <w:p>
+      <w:pPr>
+        <w:rPr>
+          <w:rFonts w:ascii="Roboto" w:cs="Roboto" w:eastAsia="Roboto" w:hAnsi="Roboto"/>
+        </w:rPr>
+      </w:pPr>
+      <w:r>
+        <w:rPr>
+          <w:rFonts w:ascii="Roboto" w:cs="Roboto" w:eastAsia="Roboto" w:hAnsi="Roboto"/>
+          <w:rtl w:val="0"/>
+        </w:rPr>
+        <w:t xml:space="preserve">3136,</w:t>
+        <w:tab/>
+        <w:tab/>
+        <w:t xml:space="preserve">sabregt,</w:t>
+        <w:tab/>
+        <w:tab/>
+        <w:t xml:space="preserve">sabregt,</w:t>
+        <w:tab/>
+        <w:tab/>
+        <w:t xml:space="preserve">car,</w:t>
+        <w:tab/>
+        <w:tab/>
+        <w:t xml:space="preserve">SABREGT,</w:t>
+        <w:tab/>
+        <w:tab/>
+        <w:t xml:space="preserve">SABREGT,</w:t>
+        <w:tab/>
+        <w:tab/>
+        <w:t xml:space="preserve">null,</w:t>
+        <w:tab/>
+        <w:tab/>
+        <w:t xml:space="preserve">normal,</w:t>
+        <w:tab/>
+        <w:tab/>
+        <w:t xml:space="preserve">1,</w:t>
+        <w:tab/>
+        <w:tab/>
+        <w:t xml:space="preserve">0,</w:t>
+        <w:tab/>
+        <w:tab/>
+        <w:t xml:space="preserve">2ff0,</w:t>
+        <w:tab/>
+        <w:tab/>
+        <w:t xml:space="preserve">-1,</w:t>
+        <w:tab/>
+        <w:tab/>
+        <w:t xml:space="preserve">0.7,</w:t>
+        <w:tab/>
+        <w:tab/>
+        <w:t xml:space="preserve">0.7,</w:t>
+        <w:tab/>
+        <w:tab/>
+        <w:t xml:space="preserve">0</w:t>
+      </w:r>
+    </w:p>
+    <w:p>
+      <w:pPr>
+        <w:rPr>
+          <w:rFonts w:ascii="Roboto" w:cs="Roboto" w:eastAsia="Roboto" w:hAnsi="Roboto"/>
+        </w:rPr>
+      </w:pPr>
       <w:r>
         <w:rPr>
           <w:rtl w:val="0"/>
@@ -551,7 +1193,7 @@
       </w:r>
     </w:p>
     <w:sectPr>
-      <w:headerReference r:id="rId8" w:type="default"/>
+      <w:headerReference r:id="rId9" w:type="default"/>
       <w:pgSz w:h="15840" w:w="12240" w:orient="portrait"/>
       <w:pgMar w:bottom="1440" w:top="1440" w:left="1440" w:right="1440" w:header="720" w:footer="720"/>
       <w:pgNumType w:start="1"/>
@@ -561,7 +1203,7 @@
 </file>
 
 <file path=word/header1.xml><?xml version="1.0" encoding="utf-8"?>
-<w:hdr xmlns:mc="http://schemas.openxmlformats.org/markup-compatibility/2006" xmlns:o="urn:schemas-microsoft-com:office:office" xmlns:r="http://schemas.openxmlformats.org/officeDocument/2006/relationships" xmlns:m="http://schemas.openxmlformats.org/officeDocument/2006/math" xmlns:v="urn:schemas-microsoft-com:vml" xmlns:wp="http://schemas.openxmlformats.org/drawingml/2006/wordprocessingDrawing" xmlns:w10="urn:schemas-microsoft-com:office:word" xmlns:w="http://schemas.openxmlformats.org/wordprocessingml/2006/main" xmlns:wne="http://schemas.microsoft.com/office/word/2006/wordml" xmlns:sl="http://schemas.openxmlformats.org/schemaLibrary/2006/main" xmlns:a="http://schemas.openxmlformats.org/drawingml/2006/main" xmlns:pic="http://schemas.openxmlformats.org/drawingml/2006/picture" xmlns:c="http://schemas.openxmlformats.org/drawingml/2006/chart" xmlns:lc="http://schemas.openxmlformats.org/drawingml/2006/lockedCanvas" xmlns:dgm="http://schemas.openxmlformats.org/drawingml/2006/diagram" xmlns:wps="http://schemas.microsoft.com/office/word/2010/wordprocessingShape" xmlns:wpg="http://schemas.microsoft.com/office/word/2010/wordprocessingGroup" xmlns:w14="http://schemas.microsoft.com/office/word/2010/wordml" xmlns:w15="http://schemas.microsoft.com/office/word/2012/wordml">
+<w:hdr xmlns:mc="http://schemas.openxmlformats.org/markup-compatibility/2006" xmlns:o="urn:schemas-microsoft-com:office:office" xmlns:r="http://schemas.openxmlformats.org/officeDocument/2006/relationships" xmlns:m="http://schemas.openxmlformats.org/officeDocument/2006/math" xmlns:v="urn:schemas-microsoft-com:vml" xmlns:wp="http://schemas.openxmlformats.org/drawingml/2006/wordprocessingDrawing" xmlns:w10="urn:schemas-microsoft-com:office:word" xmlns:w="http://schemas.openxmlformats.org/wordprocessingml/2006/main" xmlns:wne="http://schemas.microsoft.com/office/word/2006/wordml" xmlns:sl="http://schemas.openxmlformats.org/schemaLibrary/2006/main" xmlns:a="http://schemas.openxmlformats.org/drawingml/2006/main" xmlns:pic="http://schemas.openxmlformats.org/drawingml/2006/picture" xmlns:c="http://schemas.openxmlformats.org/drawingml/2006/chart" xmlns:lc="http://schemas.openxmlformats.org/drawingml/2006/lockedCanvas" xmlns:dgm="http://schemas.openxmlformats.org/drawingml/2006/diagram" xmlns:wps="http://schemas.microsoft.com/office/word/2010/wordprocessingShape" xmlns:wpg="http://schemas.microsoft.com/office/word/2010/wordprocessingGroup" xmlns:w14="http://schemas.microsoft.com/office/word/2010/wordml" xmlns:w15="http://schemas.microsoft.com/office/word/2012/wordml" xmlns:w16="http://schemas.microsoft.com/office/word/2018/wordml" xmlns:w16cex="http://schemas.microsoft.com/office/word/2018/wordml/cex" xmlns:w16cid="http://schemas.microsoft.com/office/word/2016/wordml/cid" xmlns:cr="http://schemas.microsoft.com/office/comments/2020/reactions">
   <w:p>
     <w:pPr>
       <w:rPr/>
@@ -576,7 +1218,7 @@
 </file>
 
 <file path=word/numbering.xml><?xml version="1.0" encoding="utf-8"?>
-<w:numbering xmlns:mc="http://schemas.openxmlformats.org/markup-compatibility/2006" xmlns:o="urn:schemas-microsoft-com:office:office" xmlns:r="http://schemas.openxmlformats.org/officeDocument/2006/relationships" xmlns:m="http://schemas.openxmlformats.org/officeDocument/2006/math" xmlns:v="urn:schemas-microsoft-com:vml" xmlns:wp="http://schemas.openxmlformats.org/drawingml/2006/wordprocessingDrawing" xmlns:w10="urn:schemas-microsoft-com:office:word" xmlns:w="http://schemas.openxmlformats.org/wordprocessingml/2006/main" xmlns:wne="http://schemas.microsoft.com/office/word/2006/wordml" xmlns:sl="http://schemas.openxmlformats.org/schemaLibrary/2006/main" xmlns:a="http://schemas.openxmlformats.org/drawingml/2006/main" xmlns:pic="http://schemas.openxmlformats.org/drawingml/2006/picture" xmlns:c="http://schemas.openxmlformats.org/drawingml/2006/chart" xmlns:lc="http://schemas.openxmlformats.org/drawingml/2006/lockedCanvas" xmlns:dgm="http://schemas.openxmlformats.org/drawingml/2006/diagram" xmlns:wps="http://schemas.microsoft.com/office/word/2010/wordprocessingShape" xmlns:wpg="http://schemas.microsoft.com/office/word/2010/wordprocessingGroup" xmlns:w14="http://schemas.microsoft.com/office/word/2010/wordml" xmlns:w15="http://schemas.microsoft.com/office/word/2012/wordml">
+<w:numbering xmlns:mc="http://schemas.openxmlformats.org/markup-compatibility/2006" xmlns:o="urn:schemas-microsoft-com:office:office" xmlns:r="http://schemas.openxmlformats.org/officeDocument/2006/relationships" xmlns:m="http://schemas.openxmlformats.org/officeDocument/2006/math" xmlns:v="urn:schemas-microsoft-com:vml" xmlns:wp="http://schemas.openxmlformats.org/drawingml/2006/wordprocessingDrawing" xmlns:w10="urn:schemas-microsoft-com:office:word" xmlns:w="http://schemas.openxmlformats.org/wordprocessingml/2006/main" xmlns:wne="http://schemas.microsoft.com/office/word/2006/wordml" xmlns:sl="http://schemas.openxmlformats.org/schemaLibrary/2006/main" xmlns:a="http://schemas.openxmlformats.org/drawingml/2006/main" xmlns:pic="http://schemas.openxmlformats.org/drawingml/2006/picture" xmlns:c="http://schemas.openxmlformats.org/drawingml/2006/chart" xmlns:lc="http://schemas.openxmlformats.org/drawingml/2006/lockedCanvas" xmlns:dgm="http://schemas.openxmlformats.org/drawingml/2006/diagram" xmlns:wps="http://schemas.microsoft.com/office/word/2010/wordprocessingShape" xmlns:wpg="http://schemas.microsoft.com/office/word/2010/wordprocessingGroup" xmlns:w14="http://schemas.microsoft.com/office/word/2010/wordml" xmlns:w15="http://schemas.microsoft.com/office/word/2012/wordml" xmlns:w16="http://schemas.microsoft.com/office/word/2018/wordml" xmlns:w16cex="http://schemas.microsoft.com/office/word/2018/wordml/cex" xmlns:w16cid="http://schemas.microsoft.com/office/word/2016/wordml/cid" xmlns:cr="http://schemas.microsoft.com/office/comments/2020/reactions">
   <w:abstractNum w:abstractNumId="1">
     <w:lvl w:ilvl="0">
       <w:start w:val="1"/>
@@ -911,7 +1553,7 @@
     <w:lvl w:ilvl="0">
       <w:start w:val="1"/>
       <w:numFmt w:val="bullet"/>
-      <w:lvlText w:val="-"/>
+      <w:lvlText w:val="●"/>
       <w:lvlJc w:val="left"/>
       <w:pPr>
         <w:ind w:left="720" w:hanging="360"/>
@@ -923,7 +1565,7 @@
     <w:lvl w:ilvl="1">
       <w:start w:val="1"/>
       <w:numFmt w:val="bullet"/>
-      <w:lvlText w:val="-"/>
+      <w:lvlText w:val="○"/>
       <w:lvlJc w:val="left"/>
       <w:pPr>
         <w:ind w:left="1440" w:hanging="360"/>
@@ -935,7 +1577,7 @@
     <w:lvl w:ilvl="2">
       <w:start w:val="1"/>
       <w:numFmt w:val="bullet"/>
-      <w:lvlText w:val="-"/>
+      <w:lvlText w:val="■"/>
       <w:lvlJc w:val="left"/>
       <w:pPr>
         <w:ind w:left="2160" w:hanging="360"/>
@@ -947,7 +1589,7 @@
     <w:lvl w:ilvl="3">
       <w:start w:val="1"/>
       <w:numFmt w:val="bullet"/>
-      <w:lvlText w:val="-"/>
+      <w:lvlText w:val="●"/>
       <w:lvlJc w:val="left"/>
       <w:pPr>
         <w:ind w:left="2880" w:hanging="360"/>
@@ -959,7 +1601,7 @@
     <w:lvl w:ilvl="4">
       <w:start w:val="1"/>
       <w:numFmt w:val="bullet"/>
-      <w:lvlText w:val="-"/>
+      <w:lvlText w:val="○"/>
       <w:lvlJc w:val="left"/>
       <w:pPr>
         <w:ind w:left="3600" w:hanging="360"/>
@@ -971,7 +1613,7 @@
     <w:lvl w:ilvl="5">
       <w:start w:val="1"/>
       <w:numFmt w:val="bullet"/>
-      <w:lvlText w:val="-"/>
+      <w:lvlText w:val="■"/>
       <w:lvlJc w:val="left"/>
       <w:pPr>
         <w:ind w:left="4320" w:hanging="360"/>
@@ -983,7 +1625,7 @@
     <w:lvl w:ilvl="6">
       <w:start w:val="1"/>
       <w:numFmt w:val="bullet"/>
-      <w:lvlText w:val="-"/>
+      <w:lvlText w:val="●"/>
       <w:lvlJc w:val="left"/>
       <w:pPr>
         <w:ind w:left="5040" w:hanging="360"/>
@@ -995,7 +1637,7 @@
     <w:lvl w:ilvl="7">
       <w:start w:val="1"/>
       <w:numFmt w:val="bullet"/>
-      <w:lvlText w:val="-"/>
+      <w:lvlText w:val="○"/>
       <w:lvlJc w:val="left"/>
       <w:pPr>
         <w:ind w:left="5760" w:hanging="360"/>
@@ -1007,7 +1649,7 @@
     <w:lvl w:ilvl="8">
       <w:start w:val="1"/>
       <w:numFmt w:val="bullet"/>
-      <w:lvlText w:val="-"/>
+      <w:lvlText w:val="■"/>
       <w:lvlJc w:val="left"/>
       <w:pPr>
         <w:ind w:left="6480" w:hanging="360"/>
@@ -1128,6 +1770,336 @@
     </w:lvl>
   </w:abstractNum>
   <w:abstractNum w:abstractNumId="6">
+    <w:lvl w:ilvl="0">
+      <w:start w:val="1"/>
+      <w:numFmt w:val="bullet"/>
+      <w:lvlText w:val="-"/>
+      <w:lvlJc w:val="left"/>
+      <w:pPr>
+        <w:ind w:left="720" w:hanging="360"/>
+      </w:pPr>
+      <w:rPr>
+        <w:u w:val="none"/>
+      </w:rPr>
+    </w:lvl>
+    <w:lvl w:ilvl="1">
+      <w:start w:val="1"/>
+      <w:numFmt w:val="bullet"/>
+      <w:lvlText w:val="-"/>
+      <w:lvlJc w:val="left"/>
+      <w:pPr>
+        <w:ind w:left="1440" w:hanging="360"/>
+      </w:pPr>
+      <w:rPr>
+        <w:u w:val="none"/>
+      </w:rPr>
+    </w:lvl>
+    <w:lvl w:ilvl="2">
+      <w:start w:val="1"/>
+      <w:numFmt w:val="bullet"/>
+      <w:lvlText w:val="-"/>
+      <w:lvlJc w:val="left"/>
+      <w:pPr>
+        <w:ind w:left="2160" w:hanging="360"/>
+      </w:pPr>
+      <w:rPr>
+        <w:u w:val="none"/>
+      </w:rPr>
+    </w:lvl>
+    <w:lvl w:ilvl="3">
+      <w:start w:val="1"/>
+      <w:numFmt w:val="bullet"/>
+      <w:lvlText w:val="-"/>
+      <w:lvlJc w:val="left"/>
+      <w:pPr>
+        <w:ind w:left="2880" w:hanging="360"/>
+      </w:pPr>
+      <w:rPr>
+        <w:u w:val="none"/>
+      </w:rPr>
+    </w:lvl>
+    <w:lvl w:ilvl="4">
+      <w:start w:val="1"/>
+      <w:numFmt w:val="bullet"/>
+      <w:lvlText w:val="-"/>
+      <w:lvlJc w:val="left"/>
+      <w:pPr>
+        <w:ind w:left="3600" w:hanging="360"/>
+      </w:pPr>
+      <w:rPr>
+        <w:u w:val="none"/>
+      </w:rPr>
+    </w:lvl>
+    <w:lvl w:ilvl="5">
+      <w:start w:val="1"/>
+      <w:numFmt w:val="bullet"/>
+      <w:lvlText w:val="-"/>
+      <w:lvlJc w:val="left"/>
+      <w:pPr>
+        <w:ind w:left="4320" w:hanging="360"/>
+      </w:pPr>
+      <w:rPr>
+        <w:u w:val="none"/>
+      </w:rPr>
+    </w:lvl>
+    <w:lvl w:ilvl="6">
+      <w:start w:val="1"/>
+      <w:numFmt w:val="bullet"/>
+      <w:lvlText w:val="-"/>
+      <w:lvlJc w:val="left"/>
+      <w:pPr>
+        <w:ind w:left="5040" w:hanging="360"/>
+      </w:pPr>
+      <w:rPr>
+        <w:u w:val="none"/>
+      </w:rPr>
+    </w:lvl>
+    <w:lvl w:ilvl="7">
+      <w:start w:val="1"/>
+      <w:numFmt w:val="bullet"/>
+      <w:lvlText w:val="-"/>
+      <w:lvlJc w:val="left"/>
+      <w:pPr>
+        <w:ind w:left="5760" w:hanging="360"/>
+      </w:pPr>
+      <w:rPr>
+        <w:u w:val="none"/>
+      </w:rPr>
+    </w:lvl>
+    <w:lvl w:ilvl="8">
+      <w:start w:val="1"/>
+      <w:numFmt w:val="bullet"/>
+      <w:lvlText w:val="-"/>
+      <w:lvlJc w:val="left"/>
+      <w:pPr>
+        <w:ind w:left="6480" w:hanging="360"/>
+      </w:pPr>
+      <w:rPr>
+        <w:u w:val="none"/>
+      </w:rPr>
+    </w:lvl>
+  </w:abstractNum>
+  <w:abstractNum w:abstractNumId="7">
+    <w:lvl w:ilvl="0">
+      <w:start w:val="1"/>
+      <w:numFmt w:val="bullet"/>
+      <w:lvlText w:val="-"/>
+      <w:lvlJc w:val="left"/>
+      <w:pPr>
+        <w:ind w:left="720" w:hanging="360"/>
+      </w:pPr>
+      <w:rPr>
+        <w:u w:val="none"/>
+      </w:rPr>
+    </w:lvl>
+    <w:lvl w:ilvl="1">
+      <w:start w:val="1"/>
+      <w:numFmt w:val="bullet"/>
+      <w:lvlText w:val="-"/>
+      <w:lvlJc w:val="left"/>
+      <w:pPr>
+        <w:ind w:left="1440" w:hanging="360"/>
+      </w:pPr>
+      <w:rPr>
+        <w:u w:val="none"/>
+      </w:rPr>
+    </w:lvl>
+    <w:lvl w:ilvl="2">
+      <w:start w:val="1"/>
+      <w:numFmt w:val="bullet"/>
+      <w:lvlText w:val="-"/>
+      <w:lvlJc w:val="left"/>
+      <w:pPr>
+        <w:ind w:left="2160" w:hanging="360"/>
+      </w:pPr>
+      <w:rPr>
+        <w:u w:val="none"/>
+      </w:rPr>
+    </w:lvl>
+    <w:lvl w:ilvl="3">
+      <w:start w:val="1"/>
+      <w:numFmt w:val="bullet"/>
+      <w:lvlText w:val="-"/>
+      <w:lvlJc w:val="left"/>
+      <w:pPr>
+        <w:ind w:left="2880" w:hanging="360"/>
+      </w:pPr>
+      <w:rPr>
+        <w:u w:val="none"/>
+      </w:rPr>
+    </w:lvl>
+    <w:lvl w:ilvl="4">
+      <w:start w:val="1"/>
+      <w:numFmt w:val="bullet"/>
+      <w:lvlText w:val="-"/>
+      <w:lvlJc w:val="left"/>
+      <w:pPr>
+        <w:ind w:left="3600" w:hanging="360"/>
+      </w:pPr>
+      <w:rPr>
+        <w:u w:val="none"/>
+      </w:rPr>
+    </w:lvl>
+    <w:lvl w:ilvl="5">
+      <w:start w:val="1"/>
+      <w:numFmt w:val="bullet"/>
+      <w:lvlText w:val="-"/>
+      <w:lvlJc w:val="left"/>
+      <w:pPr>
+        <w:ind w:left="4320" w:hanging="360"/>
+      </w:pPr>
+      <w:rPr>
+        <w:u w:val="none"/>
+      </w:rPr>
+    </w:lvl>
+    <w:lvl w:ilvl="6">
+      <w:start w:val="1"/>
+      <w:numFmt w:val="bullet"/>
+      <w:lvlText w:val="-"/>
+      <w:lvlJc w:val="left"/>
+      <w:pPr>
+        <w:ind w:left="5040" w:hanging="360"/>
+      </w:pPr>
+      <w:rPr>
+        <w:u w:val="none"/>
+      </w:rPr>
+    </w:lvl>
+    <w:lvl w:ilvl="7">
+      <w:start w:val="1"/>
+      <w:numFmt w:val="bullet"/>
+      <w:lvlText w:val="-"/>
+      <w:lvlJc w:val="left"/>
+      <w:pPr>
+        <w:ind w:left="5760" w:hanging="360"/>
+      </w:pPr>
+      <w:rPr>
+        <w:u w:val="none"/>
+      </w:rPr>
+    </w:lvl>
+    <w:lvl w:ilvl="8">
+      <w:start w:val="1"/>
+      <w:numFmt w:val="bullet"/>
+      <w:lvlText w:val="-"/>
+      <w:lvlJc w:val="left"/>
+      <w:pPr>
+        <w:ind w:left="6480" w:hanging="360"/>
+      </w:pPr>
+      <w:rPr>
+        <w:u w:val="none"/>
+      </w:rPr>
+    </w:lvl>
+  </w:abstractNum>
+  <w:abstractNum w:abstractNumId="8">
+    <w:lvl w:ilvl="0">
+      <w:start w:val="1"/>
+      <w:numFmt w:val="bullet"/>
+      <w:lvlText w:val="-"/>
+      <w:lvlJc w:val="left"/>
+      <w:pPr>
+        <w:ind w:left="720" w:hanging="360"/>
+      </w:pPr>
+      <w:rPr>
+        <w:u w:val="none"/>
+      </w:rPr>
+    </w:lvl>
+    <w:lvl w:ilvl="1">
+      <w:start w:val="1"/>
+      <w:numFmt w:val="bullet"/>
+      <w:lvlText w:val="-"/>
+      <w:lvlJc w:val="left"/>
+      <w:pPr>
+        <w:ind w:left="1440" w:hanging="360"/>
+      </w:pPr>
+      <w:rPr>
+        <w:u w:val="none"/>
+      </w:rPr>
+    </w:lvl>
+    <w:lvl w:ilvl="2">
+      <w:start w:val="1"/>
+      <w:numFmt w:val="bullet"/>
+      <w:lvlText w:val="-"/>
+      <w:lvlJc w:val="left"/>
+      <w:pPr>
+        <w:ind w:left="2160" w:hanging="360"/>
+      </w:pPr>
+      <w:rPr>
+        <w:u w:val="none"/>
+      </w:rPr>
+    </w:lvl>
+    <w:lvl w:ilvl="3">
+      <w:start w:val="1"/>
+      <w:numFmt w:val="bullet"/>
+      <w:lvlText w:val="-"/>
+      <w:lvlJc w:val="left"/>
+      <w:pPr>
+        <w:ind w:left="2880" w:hanging="360"/>
+      </w:pPr>
+      <w:rPr>
+        <w:u w:val="none"/>
+      </w:rPr>
+    </w:lvl>
+    <w:lvl w:ilvl="4">
+      <w:start w:val="1"/>
+      <w:numFmt w:val="bullet"/>
+      <w:lvlText w:val="-"/>
+      <w:lvlJc w:val="left"/>
+      <w:pPr>
+        <w:ind w:left="3600" w:hanging="360"/>
+      </w:pPr>
+      <w:rPr>
+        <w:u w:val="none"/>
+      </w:rPr>
+    </w:lvl>
+    <w:lvl w:ilvl="5">
+      <w:start w:val="1"/>
+      <w:numFmt w:val="bullet"/>
+      <w:lvlText w:val="-"/>
+      <w:lvlJc w:val="left"/>
+      <w:pPr>
+        <w:ind w:left="4320" w:hanging="360"/>
+      </w:pPr>
+      <w:rPr>
+        <w:u w:val="none"/>
+      </w:rPr>
+    </w:lvl>
+    <w:lvl w:ilvl="6">
+      <w:start w:val="1"/>
+      <w:numFmt w:val="bullet"/>
+      <w:lvlText w:val="-"/>
+      <w:lvlJc w:val="left"/>
+      <w:pPr>
+        <w:ind w:left="5040" w:hanging="360"/>
+      </w:pPr>
+      <w:rPr>
+        <w:u w:val="none"/>
+      </w:rPr>
+    </w:lvl>
+    <w:lvl w:ilvl="7">
+      <w:start w:val="1"/>
+      <w:numFmt w:val="bullet"/>
+      <w:lvlText w:val="-"/>
+      <w:lvlJc w:val="left"/>
+      <w:pPr>
+        <w:ind w:left="5760" w:hanging="360"/>
+      </w:pPr>
+      <w:rPr>
+        <w:u w:val="none"/>
+      </w:rPr>
+    </w:lvl>
+    <w:lvl w:ilvl="8">
+      <w:start w:val="1"/>
+      <w:numFmt w:val="bullet"/>
+      <w:lvlText w:val="-"/>
+      <w:lvlJc w:val="left"/>
+      <w:pPr>
+        <w:ind w:left="6480" w:hanging="360"/>
+      </w:pPr>
+      <w:rPr>
+        <w:u w:val="none"/>
+      </w:rPr>
+    </w:lvl>
+  </w:abstractNum>
+  <w:abstractNum w:abstractNumId="9">
     <w:lvl w:ilvl="0">
       <w:start w:val="1"/>
       <w:numFmt w:val="bullet"/>
@@ -1255,11 +2227,20 @@
   <w:num w:numId="6">
     <w:abstractNumId w:val="6"/>
   </w:num>
+  <w:num w:numId="7">
+    <w:abstractNumId w:val="7"/>
+  </w:num>
+  <w:num w:numId="8">
+    <w:abstractNumId w:val="8"/>
+  </w:num>
+  <w:num w:numId="9">
+    <w:abstractNumId w:val="9"/>
+  </w:num>
 </w:numbering>
 </file>
 
 <file path=word/styles.xml><?xml version="1.0" encoding="utf-8"?>
-<w:styles xmlns:mc="http://schemas.openxmlformats.org/markup-compatibility/2006" xmlns:o="urn:schemas-microsoft-com:office:office" xmlns:r="http://schemas.openxmlformats.org/officeDocument/2006/relationships" xmlns:m="http://schemas.openxmlformats.org/officeDocument/2006/math" xmlns:v="urn:schemas-microsoft-com:vml" xmlns:wp="http://schemas.openxmlformats.org/drawingml/2006/wordprocessingDrawing" xmlns:w10="urn:schemas-microsoft-com:office:word" xmlns:w="http://schemas.openxmlformats.org/wordprocessingml/2006/main" xmlns:wne="http://schemas.microsoft.com/office/word/2006/wordml" xmlns:sl="http://schemas.openxmlformats.org/schemaLibrary/2006/main" xmlns:a="http://schemas.openxmlformats.org/drawingml/2006/main" xmlns:pic="http://schemas.openxmlformats.org/drawingml/2006/picture" xmlns:c="http://schemas.openxmlformats.org/drawingml/2006/chart" xmlns:lc="http://schemas.openxmlformats.org/drawingml/2006/lockedCanvas" xmlns:dgm="http://schemas.openxmlformats.org/drawingml/2006/diagram" xmlns:wps="http://schemas.microsoft.com/office/word/2010/wordprocessingShape" xmlns:wpg="http://schemas.microsoft.com/office/word/2010/wordprocessingGroup" xmlns:w14="http://schemas.microsoft.com/office/word/2010/wordml" xmlns:w15="http://schemas.microsoft.com/office/word/2012/wordml">
+<w:styles xmlns:mc="http://schemas.openxmlformats.org/markup-compatibility/2006" xmlns:o="urn:schemas-microsoft-com:office:office" xmlns:r="http://schemas.openxmlformats.org/officeDocument/2006/relationships" xmlns:m="http://schemas.openxmlformats.org/officeDocument/2006/math" xmlns:v="urn:schemas-microsoft-com:vml" xmlns:wp="http://schemas.openxmlformats.org/drawingml/2006/wordprocessingDrawing" xmlns:w10="urn:schemas-microsoft-com:office:word" xmlns:w="http://schemas.openxmlformats.org/wordprocessingml/2006/main" xmlns:wne="http://schemas.microsoft.com/office/word/2006/wordml" xmlns:sl="http://schemas.openxmlformats.org/schemaLibrary/2006/main" xmlns:a="http://schemas.openxmlformats.org/drawingml/2006/main" xmlns:pic="http://schemas.openxmlformats.org/drawingml/2006/picture" xmlns:c="http://schemas.openxmlformats.org/drawingml/2006/chart" xmlns:lc="http://schemas.openxmlformats.org/drawingml/2006/lockedCanvas" xmlns:dgm="http://schemas.openxmlformats.org/drawingml/2006/diagram" xmlns:wps="http://schemas.microsoft.com/office/word/2010/wordprocessingShape" xmlns:wpg="http://schemas.microsoft.com/office/word/2010/wordprocessingGroup" xmlns:w14="http://schemas.microsoft.com/office/word/2010/wordml" xmlns:w15="http://schemas.microsoft.com/office/word/2012/wordml" xmlns:w16="http://schemas.microsoft.com/office/word/2018/wordml" xmlns:w16cex="http://schemas.microsoft.com/office/word/2018/wordml/cex" xmlns:w16cid="http://schemas.microsoft.com/office/word/2016/wordml/cid" xmlns:cr="http://schemas.microsoft.com/office/comments/2020/reactions">
   <w:docDefaults>
     <w:rPrDefault>
       <w:rPr>

</xml_diff>